<commit_message>
docx + map3 à 2joueurs
</commit_message>
<xml_diff>
--- a/docs/Pacman - Maxence Thomas.docx
+++ b/docs/Pacman - Maxence Thomas.docx
@@ -4,6 +4,7 @@
   <w:body>
     <w:p>
       <w:pPr>
+        <w:jc w:val="both"/>
         <w:rPr>
           <w:rFonts w:cs="Times New Roman"/>
         </w:rPr>
@@ -141,41 +142,47 @@
     </w:p>
     <w:p>
       <w:pPr>
-        <w:rPr>
-          <w:rFonts w:cs="Times New Roman"/>
-        </w:rPr>
-      </w:pPr>
-    </w:p>
-    <w:p>
-      <w:pPr>
-        <w:rPr>
-          <w:rFonts w:cs="Times New Roman"/>
-        </w:rPr>
-      </w:pPr>
-    </w:p>
-    <w:p>
-      <w:pPr>
-        <w:rPr>
-          <w:rFonts w:cs="Times New Roman"/>
-        </w:rPr>
-      </w:pPr>
-    </w:p>
-    <w:p>
-      <w:pPr>
-        <w:rPr>
-          <w:rFonts w:cs="Times New Roman"/>
-        </w:rPr>
-      </w:pPr>
-    </w:p>
-    <w:p>
-      <w:pPr>
-        <w:rPr>
-          <w:rFonts w:cs="Times New Roman"/>
-        </w:rPr>
-      </w:pPr>
-    </w:p>
-    <w:p>
-      <w:pPr>
+        <w:jc w:val="both"/>
+        <w:rPr>
+          <w:rFonts w:cs="Times New Roman"/>
+        </w:rPr>
+      </w:pPr>
+    </w:p>
+    <w:p>
+      <w:pPr>
+        <w:jc w:val="both"/>
+        <w:rPr>
+          <w:rFonts w:cs="Times New Roman"/>
+        </w:rPr>
+      </w:pPr>
+    </w:p>
+    <w:p>
+      <w:pPr>
+        <w:jc w:val="both"/>
+        <w:rPr>
+          <w:rFonts w:cs="Times New Roman"/>
+        </w:rPr>
+      </w:pPr>
+    </w:p>
+    <w:p>
+      <w:pPr>
+        <w:jc w:val="both"/>
+        <w:rPr>
+          <w:rFonts w:cs="Times New Roman"/>
+        </w:rPr>
+      </w:pPr>
+    </w:p>
+    <w:p>
+      <w:pPr>
+        <w:jc w:val="both"/>
+        <w:rPr>
+          <w:rFonts w:cs="Times New Roman"/>
+        </w:rPr>
+      </w:pPr>
+    </w:p>
+    <w:p>
+      <w:pPr>
+        <w:jc w:val="both"/>
         <w:rPr>
           <w:rFonts w:cs="Times New Roman"/>
         </w:rPr>
@@ -260,6 +267,7 @@
     </w:p>
     <w:p>
       <w:pPr>
+        <w:jc w:val="both"/>
         <w:rPr>
           <w:rFonts w:cs="Times New Roman"/>
         </w:rPr>
@@ -284,7 +292,7 @@
           <w:sz w:val="36"/>
           <w:szCs w:val="36"/>
         </w:rPr>
-        <w:t xml:space="preserve">Rapport </w:t>
+        <w:t>Rapport</w:t>
       </w:r>
     </w:p>
     <w:p>
@@ -383,20 +391,23 @@
     </w:p>
     <w:p>
       <w:pPr>
-        <w:rPr>
-          <w:rFonts w:cs="Times New Roman"/>
-        </w:rPr>
-      </w:pPr>
-    </w:p>
-    <w:p>
-      <w:pPr>
-        <w:rPr>
-          <w:rFonts w:cs="Times New Roman"/>
-        </w:rPr>
-      </w:pPr>
-    </w:p>
-    <w:p>
-      <w:pPr>
+        <w:jc w:val="both"/>
+        <w:rPr>
+          <w:rFonts w:cs="Times New Roman"/>
+        </w:rPr>
+      </w:pPr>
+    </w:p>
+    <w:p>
+      <w:pPr>
+        <w:jc w:val="both"/>
+        <w:rPr>
+          <w:rFonts w:cs="Times New Roman"/>
+        </w:rPr>
+      </w:pPr>
+    </w:p>
+    <w:p>
+      <w:pPr>
+        <w:jc w:val="both"/>
         <w:rPr>
           <w:rFonts w:cs="Times New Roman"/>
           <w:sz w:val="36"/>
@@ -496,6 +507,7 @@
     </w:p>
     <w:p>
       <w:pPr>
+        <w:jc w:val="both"/>
         <w:rPr>
           <w:rFonts w:cs="Times New Roman"/>
         </w:rPr>
@@ -557,35 +569,39 @@
     </w:p>
     <w:p>
       <w:pPr>
-        <w:rPr>
-          <w:rFonts w:cs="Times New Roman"/>
-        </w:rPr>
-      </w:pPr>
-    </w:p>
-    <w:p>
-      <w:pPr>
-        <w:rPr>
-          <w:rFonts w:cs="Times New Roman"/>
-        </w:rPr>
-      </w:pPr>
-    </w:p>
-    <w:p>
-      <w:pPr>
-        <w:rPr>
-          <w:rFonts w:cs="Times New Roman"/>
-        </w:rPr>
-      </w:pPr>
-    </w:p>
-    <w:p>
-      <w:pPr>
-        <w:rPr>
-          <w:rFonts w:cs="Times New Roman"/>
-        </w:rPr>
-      </w:pPr>
-    </w:p>
-    <w:p>
-      <w:pPr>
-        <w:jc w:val="center"/>
+        <w:jc w:val="both"/>
+        <w:rPr>
+          <w:rFonts w:cs="Times New Roman"/>
+        </w:rPr>
+      </w:pPr>
+    </w:p>
+    <w:p>
+      <w:pPr>
+        <w:jc w:val="both"/>
+        <w:rPr>
+          <w:rFonts w:cs="Times New Roman"/>
+        </w:rPr>
+      </w:pPr>
+    </w:p>
+    <w:p>
+      <w:pPr>
+        <w:jc w:val="both"/>
+        <w:rPr>
+          <w:rFonts w:cs="Times New Roman"/>
+        </w:rPr>
+      </w:pPr>
+    </w:p>
+    <w:p>
+      <w:pPr>
+        <w:jc w:val="both"/>
+        <w:rPr>
+          <w:rFonts w:cs="Times New Roman"/>
+        </w:rPr>
+      </w:pPr>
+    </w:p>
+    <w:p>
+      <w:pPr>
+        <w:jc w:val="both"/>
         <w:rPr>
           <w:rFonts w:cs="Times New Roman"/>
           <w:b/>
@@ -639,13 +655,15 @@
     </w:p>
     <w:p>
       <w:pPr>
-        <w:rPr>
-          <w:rFonts w:cs="Times New Roman"/>
-        </w:rPr>
-      </w:pPr>
-    </w:p>
-    <w:p>
-      <w:pPr>
+        <w:jc w:val="both"/>
+        <w:rPr>
+          <w:rFonts w:cs="Times New Roman"/>
+        </w:rPr>
+      </w:pPr>
+    </w:p>
+    <w:p>
+      <w:pPr>
+        <w:jc w:val="both"/>
         <w:rPr>
           <w:rFonts w:cs="Times New Roman"/>
         </w:rPr>
@@ -683,6 +701,7 @@
         <w:p>
           <w:pPr>
             <w:pStyle w:val="En-ttedetabledesmatires"/>
+            <w:jc w:val="both"/>
             <w:rPr>
               <w:rFonts w:ascii="Times New Roman" w:hAnsi="Times New Roman" w:cs="Times New Roman"/>
               <w:sz w:val="36"/>
@@ -700,13 +719,18 @@
             <w:t>Sommaire</w:t>
           </w:r>
         </w:p>
-        <w:p/>
+        <w:p>
+          <w:pPr>
+            <w:jc w:val="both"/>
+          </w:pPr>
+        </w:p>
         <w:p>
           <w:pPr>
             <w:pStyle w:val="TM1"/>
             <w:tabs>
               <w:tab w:val="right" w:leader="dot" w:pos="9062"/>
             </w:tabs>
+            <w:jc w:val="both"/>
             <w:rPr>
               <w:rFonts w:asciiTheme="minorHAnsi" w:eastAsiaTheme="minorEastAsia" w:hAnsiTheme="minorHAnsi"/>
               <w:noProof/>
@@ -816,6 +840,7 @@
             <w:tabs>
               <w:tab w:val="right" w:leader="dot" w:pos="9062"/>
             </w:tabs>
+            <w:jc w:val="both"/>
             <w:rPr>
               <w:rFonts w:asciiTheme="minorHAnsi" w:eastAsiaTheme="minorEastAsia" w:hAnsiTheme="minorHAnsi"/>
               <w:noProof/>
@@ -904,6 +929,7 @@
             <w:tabs>
               <w:tab w:val="right" w:leader="dot" w:pos="9062"/>
             </w:tabs>
+            <w:jc w:val="both"/>
             <w:rPr>
               <w:rFonts w:asciiTheme="minorHAnsi" w:eastAsiaTheme="minorEastAsia" w:hAnsiTheme="minorHAnsi"/>
               <w:noProof/>
@@ -992,6 +1018,7 @@
             <w:tabs>
               <w:tab w:val="right" w:leader="dot" w:pos="9062"/>
             </w:tabs>
+            <w:jc w:val="both"/>
             <w:rPr>
               <w:rFonts w:asciiTheme="minorHAnsi" w:eastAsiaTheme="minorEastAsia" w:hAnsiTheme="minorHAnsi"/>
               <w:noProof/>
@@ -1074,6 +1101,9 @@
           </w:hyperlink>
         </w:p>
         <w:p>
+          <w:pPr>
+            <w:jc w:val="both"/>
+          </w:pPr>
           <w:r>
             <w:rPr>
               <w:b/>
@@ -1090,10 +1120,12 @@
     <w:p>
       <w:pPr>
         <w:pStyle w:val="Titre1"/>
-      </w:pPr>
-    </w:p>
-    <w:p>
-      <w:pPr>
+        <w:jc w:val="both"/>
+      </w:pPr>
+    </w:p>
+    <w:p>
+      <w:pPr>
+        <w:jc w:val="both"/>
         <w:rPr>
           <w:rFonts w:eastAsiaTheme="majorEastAsia" w:cstheme="majorBidi"/>
           <w:color w:val="2F5496" w:themeColor="accent1" w:themeShade="BF"/>
@@ -1108,14 +1140,11 @@
     <w:p>
       <w:pPr>
         <w:pStyle w:val="Titre1"/>
-      </w:pPr>
-    </w:p>
-    <w:p>
-      <w:pPr>
-        <w:pStyle w:val="Titre1"/>
+        <w:jc w:val="both"/>
       </w:pPr>
       <w:bookmarkStart w:id="0" w:name="_Toc41844201"/>
       <w:r>
+        <w:lastRenderedPageBreak/>
         <w:t>1 – Fonctionnalités</w:t>
       </w:r>
       <w:r>
@@ -1126,7 +1155,11 @@
       </w:r>
       <w:bookmarkEnd w:id="0"/>
     </w:p>
-    <w:p/>
+    <w:p>
+      <w:pPr>
+        <w:jc w:val="both"/>
+      </w:pPr>
+    </w:p>
     <w:p>
       <w:pPr>
         <w:jc w:val="both"/>
@@ -1155,7 +1188,13 @@
         <w:t xml:space="preserve">. </w:t>
       </w:r>
       <w:r>
-        <w:t>Cependant, pour des raisons d’originalité et de différenciation avec les autres équipes nous avons préférer compléter les points flous du jeu avec nos propres règles.</w:t>
+        <w:t xml:space="preserve">Cependant, pour des raisons d’originalité et de différenciation avec les autres équipes nous avons </w:t>
+      </w:r>
+      <w:r>
+        <w:t>préféré</w:t>
+      </w:r>
+      <w:r>
+        <w:t xml:space="preserve"> compléter les points flous du jeu avec nos propres règles.</w:t>
       </w:r>
       <w:r>
         <w:t xml:space="preserve"> De plus, le choix de l’architecture choisie nous a forcé à s’orienté vers une solution alternative.</w:t>
@@ -1231,6 +1270,7 @@
           <w:ilvl w:val="0"/>
           <w:numId w:val="4"/>
         </w:numPr>
+        <w:jc w:val="both"/>
       </w:pPr>
       <w:r>
         <w:t>Choix de la carte au lancement de la partie</w:t>
@@ -1243,6 +1283,7 @@
           <w:ilvl w:val="0"/>
           <w:numId w:val="4"/>
         </w:numPr>
+        <w:jc w:val="both"/>
       </w:pPr>
       <w:r>
         <w:t>Détection de fin de partie avec le score</w:t>
@@ -1255,6 +1296,7 @@
           <w:ilvl w:val="0"/>
           <w:numId w:val="4"/>
         </w:numPr>
+        <w:jc w:val="both"/>
       </w:pPr>
       <w:r>
         <w:t>IA basique pour les fantômes</w:t>
@@ -1267,6 +1309,7 @@
           <w:ilvl w:val="0"/>
           <w:numId w:val="4"/>
         </w:numPr>
+        <w:jc w:val="both"/>
       </w:pPr>
       <w:r>
         <w:t>Libération des fantômes</w:t>
@@ -1282,6 +1325,7 @@
           <w:ilvl w:val="0"/>
           <w:numId w:val="4"/>
         </w:numPr>
+        <w:jc w:val="both"/>
       </w:pPr>
       <w:r>
         <w:t>Téléportation à l’autre bout de la carte quand il y a une sortie de carte</w:t>
@@ -1294,12 +1338,18 @@
           <w:ilvl w:val="0"/>
           <w:numId w:val="4"/>
         </w:numPr>
+        <w:jc w:val="both"/>
       </w:pPr>
       <w:r>
         <w:t xml:space="preserve">Possibilité de manger les </w:t>
       </w:r>
-      <w:r>
-        <w:t>Pacgums et Fruits</w:t>
+      <w:proofErr w:type="spellStart"/>
+      <w:r>
+        <w:t>Pacgums</w:t>
+      </w:r>
+      <w:proofErr w:type="spellEnd"/>
+      <w:r>
+        <w:t xml:space="preserve"> et Fruits</w:t>
       </w:r>
     </w:p>
     <w:p>
@@ -1309,10 +1359,16 @@
           <w:ilvl w:val="0"/>
           <w:numId w:val="4"/>
         </w:numPr>
-      </w:pPr>
-      <w:r>
-        <w:t>Gestion des Super-Pacgums</w:t>
-      </w:r>
+        <w:jc w:val="both"/>
+      </w:pPr>
+      <w:r>
+        <w:t>Gestion des Super-</w:t>
+      </w:r>
+      <w:proofErr w:type="spellStart"/>
+      <w:r>
+        <w:t>Pacgums</w:t>
+      </w:r>
+      <w:proofErr w:type="spellEnd"/>
     </w:p>
     <w:p>
       <w:pPr>
@@ -1321,6 +1377,7 @@
           <w:ilvl w:val="0"/>
           <w:numId w:val="4"/>
         </w:numPr>
+        <w:jc w:val="both"/>
       </w:pPr>
       <w:r>
         <w:t>Réapparition du Pac-Man et des fantômes</w:t>
@@ -1333,6 +1390,7 @@
           <w:ilvl w:val="0"/>
           <w:numId w:val="4"/>
         </w:numPr>
+        <w:jc w:val="both"/>
       </w:pPr>
       <w:r>
         <w:t>Gestion des menus</w:t>
@@ -1345,6 +1403,7 @@
           <w:ilvl w:val="0"/>
           <w:numId w:val="4"/>
         </w:numPr>
+        <w:jc w:val="both"/>
       </w:pPr>
       <w:r>
         <w:t>Contrôle du Pac-Man</w:t>
@@ -1366,6 +1425,7 @@
     </w:p>
     <w:p>
       <w:pPr>
+        <w:jc w:val="both"/>
         <w:rPr>
           <w:b/>
           <w:bCs/>
@@ -1386,6 +1446,7 @@
           <w:ilvl w:val="0"/>
           <w:numId w:val="6"/>
         </w:numPr>
+        <w:jc w:val="both"/>
       </w:pPr>
       <w:r>
         <w:t>Compteur de début</w:t>
@@ -1398,6 +1459,7 @@
           <w:ilvl w:val="0"/>
           <w:numId w:val="6"/>
         </w:numPr>
+        <w:jc w:val="both"/>
       </w:pPr>
       <w:r>
         <w:t>Déplacement fluide pour les entités</w:t>
@@ -1410,6 +1472,7 @@
           <w:ilvl w:val="0"/>
           <w:numId w:val="6"/>
         </w:numPr>
+        <w:jc w:val="both"/>
       </w:pPr>
       <w:r>
         <w:t>Animations pour les entités</w:t>
@@ -1422,6 +1485,7 @@
           <w:ilvl w:val="0"/>
           <w:numId w:val="6"/>
         </w:numPr>
+        <w:jc w:val="both"/>
       </w:pPr>
       <w:r>
         <w:t>Animation de réapparition pour les entités</w:t>
@@ -1434,6 +1498,7 @@
           <w:ilvl w:val="0"/>
           <w:numId w:val="6"/>
         </w:numPr>
+        <w:jc w:val="both"/>
       </w:pPr>
       <w:r>
         <w:t xml:space="preserve">Animation </w:t>
@@ -1442,8 +1507,13 @@
         <w:t xml:space="preserve">pour le mode </w:t>
       </w:r>
       <w:r>
-        <w:t>Super-Pacgum</w:t>
-      </w:r>
+        <w:t>Super-</w:t>
+      </w:r>
+      <w:proofErr w:type="spellStart"/>
+      <w:r>
+        <w:t>Pacgum</w:t>
+      </w:r>
+      <w:proofErr w:type="spellEnd"/>
     </w:p>
     <w:p>
       <w:pPr>
@@ -1452,6 +1522,7 @@
           <w:ilvl w:val="0"/>
           <w:numId w:val="6"/>
         </w:numPr>
+        <w:jc w:val="both"/>
       </w:pPr>
       <w:r>
         <w:t>Affichage du score</w:t>
@@ -1464,6 +1535,7 @@
           <w:ilvl w:val="0"/>
           <w:numId w:val="6"/>
         </w:numPr>
+        <w:jc w:val="both"/>
       </w:pPr>
       <w:r>
         <w:t>Affichage du nombre de vie restant</w:t>
@@ -1476,6 +1548,7 @@
           <w:ilvl w:val="0"/>
           <w:numId w:val="6"/>
         </w:numPr>
+        <w:jc w:val="both"/>
       </w:pPr>
       <w:r>
         <w:t>Affichage des murs avec des courbures si nécessaire</w:t>
@@ -1488,6 +1561,7 @@
           <w:ilvl w:val="0"/>
           <w:numId w:val="6"/>
         </w:numPr>
+        <w:jc w:val="both"/>
       </w:pPr>
       <w:r>
         <w:t>Redimensionnement automatique de la carte en fonction de la taille de la fenêtre</w:t>
@@ -1495,6 +1569,7 @@
     </w:p>
     <w:p>
       <w:pPr>
+        <w:jc w:val="both"/>
         <w:rPr>
           <w:b/>
           <w:bCs/>
@@ -1510,6 +1585,7 @@
     </w:p>
     <w:p>
       <w:pPr>
+        <w:jc w:val="both"/>
         <w:rPr>
           <w:b/>
           <w:bCs/>
@@ -1531,6 +1607,7 @@
           <w:ilvl w:val="0"/>
           <w:numId w:val="9"/>
         </w:numPr>
+        <w:jc w:val="both"/>
       </w:pPr>
       <w:r>
         <w:t>Création d’une partie</w:t>
@@ -1546,6 +1623,7 @@
           <w:ilvl w:val="0"/>
           <w:numId w:val="9"/>
         </w:numPr>
+        <w:jc w:val="both"/>
       </w:pPr>
       <w:r>
         <w:t>Possibilité de rejoindre une partie</w:t>
@@ -1558,6 +1636,7 @@
           <w:ilvl w:val="0"/>
           <w:numId w:val="9"/>
         </w:numPr>
+        <w:jc w:val="both"/>
       </w:pPr>
       <w:r>
         <w:t xml:space="preserve">Utilisation du protocole </w:t>
@@ -1573,6 +1652,7 @@
           <w:ilvl w:val="0"/>
           <w:numId w:val="9"/>
         </w:numPr>
+        <w:jc w:val="both"/>
       </w:pPr>
       <w:r>
         <w:t>Choix du port</w:t>
@@ -1588,6 +1668,7 @@
           <w:ilvl w:val="0"/>
           <w:numId w:val="9"/>
         </w:numPr>
+        <w:jc w:val="both"/>
       </w:pPr>
       <w:r>
         <w:t>Déconnexion automatique du joueur en cas d’échec</w:t>
@@ -1600,6 +1681,7 @@
           <w:ilvl w:val="0"/>
           <w:numId w:val="9"/>
         </w:numPr>
+        <w:jc w:val="both"/>
       </w:pPr>
       <w:r>
         <w:t>Attente du nombre de joueur requi</w:t>
@@ -1615,6 +1697,7 @@
           <w:ilvl w:val="0"/>
           <w:numId w:val="9"/>
         </w:numPr>
+        <w:jc w:val="both"/>
       </w:pPr>
       <w:r>
         <w:t xml:space="preserve">Synchronisation </w:t>
@@ -1630,6 +1713,7 @@
           <w:ilvl w:val="0"/>
           <w:numId w:val="9"/>
         </w:numPr>
+        <w:jc w:val="both"/>
       </w:pPr>
       <w:r>
         <w:t>Affichage des scores des autres joueurs</w:t>
@@ -1637,6 +1721,7 @@
     </w:p>
     <w:p>
       <w:pPr>
+        <w:jc w:val="both"/>
         <w:rPr>
           <w:b/>
           <w:bCs/>
@@ -1657,6 +1742,7 @@
           <w:ilvl w:val="0"/>
           <w:numId w:val="10"/>
         </w:numPr>
+        <w:jc w:val="both"/>
       </w:pPr>
       <w:r>
         <w:t xml:space="preserve">Charger une </w:t>
@@ -1672,6 +1758,7 @@
           <w:ilvl w:val="0"/>
           <w:numId w:val="10"/>
         </w:numPr>
+        <w:jc w:val="both"/>
       </w:pPr>
       <w:r>
         <w:t>Créer une nouvelle carte</w:t>
@@ -1684,6 +1771,7 @@
           <w:ilvl w:val="0"/>
           <w:numId w:val="10"/>
         </w:numPr>
+        <w:jc w:val="both"/>
       </w:pPr>
       <w:r>
         <w:t>Sauvegarder une carte avec un nom</w:t>
@@ -1696,6 +1784,7 @@
           <w:ilvl w:val="0"/>
           <w:numId w:val="10"/>
         </w:numPr>
+        <w:jc w:val="both"/>
       </w:pPr>
       <w:r>
         <w:t>Possibilité de supprimer une carte</w:t>
@@ -1708,6 +1797,7 @@
           <w:ilvl w:val="0"/>
           <w:numId w:val="10"/>
         </w:numPr>
+        <w:jc w:val="both"/>
       </w:pPr>
       <w:r>
         <w:t>Placement des différentes tuiles de la carte</w:t>
@@ -1720,6 +1810,7 @@
           <w:ilvl w:val="0"/>
           <w:numId w:val="10"/>
         </w:numPr>
+        <w:jc w:val="both"/>
       </w:pPr>
       <w:r>
         <w:t>Placement des différentes entités sur la carte</w:t>
@@ -1732,6 +1823,7 @@
           <w:ilvl w:val="0"/>
           <w:numId w:val="10"/>
         </w:numPr>
+        <w:jc w:val="both"/>
       </w:pPr>
       <w:r>
         <w:t>Possibilité de jouer sur les cartes éditées</w:t>
@@ -1744,6 +1836,7 @@
           <w:ilvl w:val="0"/>
           <w:numId w:val="10"/>
         </w:numPr>
+        <w:jc w:val="both"/>
       </w:pPr>
       <w:r>
         <w:t>Affichage de la grille</w:t>
@@ -1788,13 +1881,18 @@
     <w:p>
       <w:pPr>
         <w:pStyle w:val="Titre1"/>
+        <w:jc w:val="both"/>
       </w:pPr>
       <w:r>
         <w:t>2 – Architecture du projet</w:t>
       </w:r>
       <w:bookmarkEnd w:id="1"/>
     </w:p>
-    <w:p/>
+    <w:p>
+      <w:pPr>
+        <w:jc w:val="both"/>
+      </w:pPr>
+    </w:p>
     <w:p>
       <w:pPr>
         <w:jc w:val="both"/>
@@ -1812,7 +1910,15 @@
         <w:t xml:space="preserve">La partie modèle </w:t>
       </w:r>
       <w:r>
-        <w:t xml:space="preserve">du jeu à donc pu être totalement isolée du reste </w:t>
+        <w:t xml:space="preserve">du jeu </w:t>
+      </w:r>
+      <w:proofErr w:type="spellStart"/>
+      <w:r>
+        <w:t>à</w:t>
+      </w:r>
+      <w:proofErr w:type="spellEnd"/>
+      <w:r>
+        <w:t xml:space="preserve"> donc pu être totalement isolée du reste </w:t>
       </w:r>
       <w:r>
         <w:t xml:space="preserve">de l’architecture. </w:t>
@@ -1866,12 +1972,21 @@
       <w:r>
         <w:t xml:space="preserve">est appelée </w:t>
       </w:r>
+      <w:proofErr w:type="spellStart"/>
       <w:r>
         <w:rPr>
           <w:i/>
           <w:iCs/>
         </w:rPr>
-        <w:t xml:space="preserve">Presentation Layer </w:t>
+        <w:t>Presentation</w:t>
+      </w:r>
+      <w:proofErr w:type="spellEnd"/>
+      <w:r>
+        <w:rPr>
+          <w:i/>
+          <w:iCs/>
+        </w:rPr>
+        <w:t xml:space="preserve"> Layer </w:t>
       </w:r>
       <w:r>
         <w:t>et est chargée de simplement formater/déformater les données pour les afficher et les envoyer à la vue.</w:t>
@@ -1975,7 +2090,15 @@
         <w:t xml:space="preserve">Chaque message dispose d’un </w:t>
       </w:r>
       <w:r>
-        <w:t>mot clé servant d’entête pour le client. Le client connaissant les mots-clés, il peut rediriger le message (sous la forme d’une chaîne de caractères) et construire le bon message pour l’envoyer au client (Presentation Layer)</w:t>
+        <w:t>mot clé servant d’entête pour le client. Le client connaissant les mots-clés, il peut rediriger le message (sous la forme d’une chaîne de caractères) et construire le bon message pour l’envoyer au client (</w:t>
+      </w:r>
+      <w:proofErr w:type="spellStart"/>
+      <w:r>
+        <w:t>Presentation</w:t>
+      </w:r>
+      <w:proofErr w:type="spellEnd"/>
+      <w:r>
+        <w:t xml:space="preserve"> Layer)</w:t>
       </w:r>
       <w:r>
         <w:t>.</w:t>
@@ -2084,13 +2207,23 @@
           <w:szCs w:val="16"/>
         </w:rPr>
       </w:pPr>
+      <w:proofErr w:type="spellStart"/>
       <w:r>
         <w:rPr>
           <w:rFonts w:ascii="Consolas" w:hAnsi="Consolas"/>
           <w:sz w:val="16"/>
           <w:szCs w:val="16"/>
         </w:rPr>
-        <w:t>door@x=10;y=8;color=3</w:t>
+        <w:t>door@x</w:t>
+      </w:r>
+      <w:proofErr w:type="spellEnd"/>
+      <w:r>
+        <w:rPr>
+          <w:rFonts w:ascii="Consolas" w:hAnsi="Consolas"/>
+          <w:sz w:val="16"/>
+          <w:szCs w:val="16"/>
+        </w:rPr>
+        <w:t>=10;y=8;color=3</w:t>
       </w:r>
     </w:p>
     <w:p>
@@ -2257,6 +2390,7 @@
         </w:rPr>
         <w:t xml:space="preserve">Les interactions avec le modèle se font grâce aux </w:t>
       </w:r>
+      <w:proofErr w:type="spellStart"/>
       <w:r>
         <w:rPr>
           <w:rFonts w:cs="Times New Roman"/>
@@ -2266,6 +2400,7 @@
         </w:rPr>
         <w:t>listeners</w:t>
       </w:r>
+      <w:proofErr w:type="spellEnd"/>
       <w:r>
         <w:rPr>
           <w:rFonts w:cs="Times New Roman"/>
@@ -2273,6 +2408,7 @@
         </w:rPr>
         <w:t xml:space="preserve"> et le </w:t>
       </w:r>
+      <w:proofErr w:type="spellStart"/>
       <w:r>
         <w:rPr>
           <w:rFonts w:cs="Times New Roman"/>
@@ -2280,22 +2416,9 @@
           <w:iCs/>
           <w:szCs w:val="24"/>
         </w:rPr>
-        <w:t>pacman controller</w:t>
-      </w:r>
-      <w:r>
-        <w:rPr>
-          <w:rFonts w:cs="Times New Roman"/>
-          <w:szCs w:val="24"/>
-        </w:rPr>
-        <w:t xml:space="preserve">. </w:t>
-      </w:r>
-      <w:r>
-        <w:rPr>
-          <w:rFonts w:cs="Times New Roman"/>
-          <w:szCs w:val="24"/>
-        </w:rPr>
-        <w:t xml:space="preserve">Les </w:t>
-      </w:r>
+        <w:t>pacman</w:t>
+      </w:r>
+      <w:proofErr w:type="spellEnd"/>
       <w:r>
         <w:rPr>
           <w:rFonts w:cs="Times New Roman"/>
@@ -2303,15 +2426,9 @@
           <w:iCs/>
           <w:szCs w:val="24"/>
         </w:rPr>
-        <w:t xml:space="preserve">listeners </w:t>
-      </w:r>
-      <w:r>
-        <w:rPr>
-          <w:rFonts w:cs="Times New Roman"/>
-          <w:szCs w:val="24"/>
-        </w:rPr>
-        <w:t xml:space="preserve">permettent de recevoir les mises à jour du modèle et le </w:t>
-      </w:r>
+        <w:t xml:space="preserve"> </w:t>
+      </w:r>
+      <w:proofErr w:type="spellStart"/>
       <w:r>
         <w:rPr>
           <w:rFonts w:cs="Times New Roman"/>
@@ -2319,13 +2436,75 @@
           <w:iCs/>
           <w:szCs w:val="24"/>
         </w:rPr>
-        <w:t xml:space="preserve">controller </w:t>
-      </w:r>
+        <w:t>controller</w:t>
+      </w:r>
+      <w:proofErr w:type="spellEnd"/>
       <w:r>
         <w:rPr>
           <w:rFonts w:cs="Times New Roman"/>
           <w:szCs w:val="24"/>
         </w:rPr>
+        <w:t xml:space="preserve">. </w:t>
+      </w:r>
+      <w:r>
+        <w:rPr>
+          <w:rFonts w:cs="Times New Roman"/>
+          <w:szCs w:val="24"/>
+        </w:rPr>
+        <w:t xml:space="preserve">Les </w:t>
+      </w:r>
+      <w:proofErr w:type="spellStart"/>
+      <w:r>
+        <w:rPr>
+          <w:rFonts w:cs="Times New Roman"/>
+          <w:i/>
+          <w:iCs/>
+          <w:szCs w:val="24"/>
+        </w:rPr>
+        <w:t>listeners</w:t>
+      </w:r>
+      <w:proofErr w:type="spellEnd"/>
+      <w:r>
+        <w:rPr>
+          <w:rFonts w:cs="Times New Roman"/>
+          <w:i/>
+          <w:iCs/>
+          <w:szCs w:val="24"/>
+        </w:rPr>
+        <w:t xml:space="preserve"> </w:t>
+      </w:r>
+      <w:r>
+        <w:rPr>
+          <w:rFonts w:cs="Times New Roman"/>
+          <w:szCs w:val="24"/>
+        </w:rPr>
+        <w:t xml:space="preserve">permettent de recevoir les mises à jour du modèle et le </w:t>
+      </w:r>
+      <w:proofErr w:type="spellStart"/>
+      <w:r>
+        <w:rPr>
+          <w:rFonts w:cs="Times New Roman"/>
+          <w:i/>
+          <w:iCs/>
+          <w:szCs w:val="24"/>
+        </w:rPr>
+        <w:t>controller</w:t>
+      </w:r>
+      <w:proofErr w:type="spellEnd"/>
+      <w:r>
+        <w:rPr>
+          <w:rFonts w:cs="Times New Roman"/>
+          <w:i/>
+          <w:iCs/>
+          <w:szCs w:val="24"/>
+        </w:rPr>
+        <w:t xml:space="preserve"> </w:t>
+      </w:r>
+      <w:r>
+        <w:rPr>
+          <w:rFonts w:cs="Times New Roman"/>
+          <w:szCs w:val="24"/>
+        </w:rPr>
         <w:t xml:space="preserve">permet de choisir la direction du Pac-Man contrôlé. </w:t>
       </w:r>
       <w:r>
@@ -2340,11 +2519,44 @@
           <w:rFonts w:cs="Times New Roman"/>
           <w:szCs w:val="24"/>
         </w:rPr>
-        <w:t>Celui-ci est notamment utilisé pour la spécialisation des tuiles (Wall, Floor, Door).</w:t>
-      </w:r>
-    </w:p>
-    <w:p>
-      <w:pPr>
+        <w:t xml:space="preserve">Celui-ci est notamment utilisé pour la spécialisation des tuiles (Wall, </w:t>
+      </w:r>
+      <w:proofErr w:type="spellStart"/>
+      <w:r>
+        <w:rPr>
+          <w:rFonts w:cs="Times New Roman"/>
+          <w:szCs w:val="24"/>
+        </w:rPr>
+        <w:t>Floor</w:t>
+      </w:r>
+      <w:proofErr w:type="spellEnd"/>
+      <w:r>
+        <w:rPr>
+          <w:rFonts w:cs="Times New Roman"/>
+          <w:szCs w:val="24"/>
+        </w:rPr>
+        <w:t xml:space="preserve">, </w:t>
+      </w:r>
+      <w:proofErr w:type="spellStart"/>
+      <w:r>
+        <w:rPr>
+          <w:rFonts w:cs="Times New Roman"/>
+          <w:szCs w:val="24"/>
+        </w:rPr>
+        <w:t>Door</w:t>
+      </w:r>
+      <w:proofErr w:type="spellEnd"/>
+      <w:r>
+        <w:rPr>
+          <w:rFonts w:cs="Times New Roman"/>
+          <w:szCs w:val="24"/>
+        </w:rPr>
+        <w:t>).</w:t>
+      </w:r>
+    </w:p>
+    <w:p>
+      <w:pPr>
+        <w:jc w:val="both"/>
         <w:rPr>
           <w:rFonts w:eastAsiaTheme="majorEastAsia" w:cstheme="majorBidi"/>
           <w:color w:val="2F5496" w:themeColor="accent1" w:themeShade="BF"/>
@@ -2359,81 +2571,611 @@
     <w:p>
       <w:pPr>
         <w:pStyle w:val="Titre1"/>
+        <w:jc w:val="both"/>
       </w:pPr>
     </w:p>
     <w:p>
       <w:pPr>
         <w:pStyle w:val="Titre1"/>
+        <w:jc w:val="both"/>
       </w:pPr>
       <w:r>
         <w:t>3 – Répartition des rôles</w:t>
       </w:r>
       <w:bookmarkEnd w:id="2"/>
     </w:p>
+    <w:p>
+      <w:pPr>
+        <w:jc w:val="both"/>
+      </w:pPr>
+    </w:p>
+    <w:p>
+      <w:pPr>
+        <w:jc w:val="both"/>
+      </w:pPr>
+      <w:r>
+        <w:t>Pour la répartition des rôles nous avons choisi de déterminer les tâches à faire avant de nous les répartir.</w:t>
+      </w:r>
+    </w:p>
+    <w:p>
+      <w:pPr>
+        <w:jc w:val="both"/>
+      </w:pPr>
+      <w:r>
+        <w:t>Il y avait deux grandes parties, l’analyse puis le développement. Deux parties qu’il fallait faire dans l’ordre chronologique, ce qui permet de travailler à deux dessus.</w:t>
+      </w:r>
+    </w:p>
+    <w:p>
+      <w:pPr>
+        <w:jc w:val="both"/>
+      </w:pPr>
+      <w:r>
+        <w:t xml:space="preserve">Pour l’analyse nous avons réalisé un diagramme de classes, l’outil le plus important pour la suite, nous l’avons fait ensemble afin de réfléchir à la structure de notre application ensemble pour qu’aucun de nous deux ne subisse le raisonnement de l’autre. </w:t>
+      </w:r>
+    </w:p>
+    <w:p>
+      <w:pPr>
+        <w:jc w:val="both"/>
+      </w:pPr>
+      <w:r>
+        <w:t xml:space="preserve">Pour la partie développement il fallait un « squelette » pour notre application, thomas </w:t>
+      </w:r>
+      <w:r>
+        <w:t>a</w:t>
+      </w:r>
+      <w:r>
+        <w:t xml:space="preserve"> donc créé la base du modèle et de la vue pour qu’ils puissent fonctionner ensemble tandis que Maxence </w:t>
+      </w:r>
+      <w:r>
+        <w:t>a</w:t>
+      </w:r>
+      <w:r>
+        <w:t xml:space="preserve"> créé les différentes classes présentes sur notre diagramme de classes. Lorsque nous avions un Pac-Man capable de se déplacer sur un fond noir Maxence à réaliser tous les </w:t>
+      </w:r>
+      <w:proofErr w:type="spellStart"/>
+      <w:r>
+        <w:t>spritesheet</w:t>
+      </w:r>
+      <w:r>
+        <w:t>s</w:t>
+      </w:r>
+      <w:proofErr w:type="spellEnd"/>
+      <w:r>
+        <w:t xml:space="preserve"> du </w:t>
+      </w:r>
+      <w:proofErr w:type="spellStart"/>
+      <w:r>
+        <w:t>P</w:t>
+      </w:r>
+      <w:r>
+        <w:t>acman</w:t>
+      </w:r>
+      <w:proofErr w:type="spellEnd"/>
+      <w:r>
+        <w:t xml:space="preserve"> ainsi que des fantômes. Alors que Thomas s’est occuper de les animer côté Vue. A l’inverse pour la </w:t>
+      </w:r>
+      <w:r>
+        <w:t>carte</w:t>
+      </w:r>
+      <w:r>
+        <w:t xml:space="preserve">, Thomas </w:t>
+      </w:r>
+      <w:r>
+        <w:t>a</w:t>
+      </w:r>
+      <w:r>
+        <w:t xml:space="preserve"> réalisé la </w:t>
+      </w:r>
+      <w:proofErr w:type="spellStart"/>
+      <w:r>
+        <w:t>spritesheet</w:t>
+      </w:r>
+      <w:proofErr w:type="spellEnd"/>
+      <w:r>
+        <w:t xml:space="preserve"> et l’affichage des mur sur la </w:t>
+      </w:r>
+      <w:r>
+        <w:t>carte</w:t>
+      </w:r>
+      <w:r>
+        <w:t xml:space="preserve"> </w:t>
+      </w:r>
+      <w:r>
+        <w:t xml:space="preserve">tandis que Maxence faisait la </w:t>
+      </w:r>
+      <w:r>
+        <w:t>carte</w:t>
+      </w:r>
+      <w:r>
+        <w:t xml:space="preserve"> </w:t>
+      </w:r>
+      <w:r>
+        <w:t xml:space="preserve">sur un document texte afin de l’interpréter au démarrage de la </w:t>
+      </w:r>
+      <w:r>
+        <w:t>carte</w:t>
+      </w:r>
+      <w:r>
+        <w:t xml:space="preserve">. </w:t>
+      </w:r>
+    </w:p>
+    <w:p>
+      <w:pPr>
+        <w:jc w:val="both"/>
+      </w:pPr>
+      <w:r>
+        <w:t xml:space="preserve">Notre application était maintenant une application ou un </w:t>
+      </w:r>
+      <w:proofErr w:type="spellStart"/>
+      <w:r>
+        <w:t>P</w:t>
+      </w:r>
+      <w:r>
+        <w:t>acman</w:t>
+      </w:r>
+      <w:proofErr w:type="spellEnd"/>
+      <w:r>
+        <w:t xml:space="preserve"> pouvait se déplacer dans sur une </w:t>
+      </w:r>
+      <w:r>
+        <w:t>carte</w:t>
+      </w:r>
+      <w:r>
+        <w:t xml:space="preserve"> </w:t>
+      </w:r>
+      <w:r>
+        <w:t>facilement éditable grâce au fichier texte. Il nous manquait donc les fantômes, les Points, l’overlay du jeu puis les extensions. Notre jeu était suffisamment « grand » pour que nous puissions travailler chacun de notre côté sur une fonctionnalité. Maxence à fait la gestion des fantômes en particulier l’ « </w:t>
+      </w:r>
+      <w:proofErr w:type="spellStart"/>
+      <w:r>
+        <w:t>ia</w:t>
+      </w:r>
+      <w:proofErr w:type="spellEnd"/>
+      <w:r>
+        <w:t xml:space="preserve"> » ou du moins les déplacements des fantômes en fonction de la position du joueur mais aussi en fonction de la génération aléatoire de nombre. Pendant que thomas réalisait un éditeur de </w:t>
+      </w:r>
+      <w:r>
+        <w:t>carte</w:t>
+      </w:r>
+      <w:r>
+        <w:t xml:space="preserve">. </w:t>
+      </w:r>
+    </w:p>
+    <w:p>
+      <w:pPr>
+        <w:jc w:val="both"/>
+      </w:pPr>
+      <w:r>
+        <w:t xml:space="preserve">L’affichage des </w:t>
+      </w:r>
+      <w:proofErr w:type="spellStart"/>
+      <w:r>
+        <w:t>p</w:t>
+      </w:r>
+      <w:r>
+        <w:t>acgum</w:t>
+      </w:r>
+      <w:proofErr w:type="spellEnd"/>
+      <w:r>
+        <w:t xml:space="preserve"> et super </w:t>
+      </w:r>
+      <w:proofErr w:type="spellStart"/>
+      <w:r>
+        <w:t>pacgums</w:t>
+      </w:r>
+      <w:proofErr w:type="spellEnd"/>
+      <w:r>
+        <w:t xml:space="preserve"> </w:t>
+      </w:r>
+      <w:r>
+        <w:t>a</w:t>
+      </w:r>
+      <w:r>
+        <w:t xml:space="preserve"> été réalisé par Thomas et la gestion des points et des effets des super </w:t>
+      </w:r>
+      <w:proofErr w:type="spellStart"/>
+      <w:r>
+        <w:t>pacgums</w:t>
+      </w:r>
+      <w:proofErr w:type="spellEnd"/>
+      <w:r>
+        <w:t xml:space="preserve"> par Maxence. Thomas à fait la gestion de l’overlay (variable en fonction du nombre de joueur) puis il à adapter notre jeu pour du multijoueur, avec une partie server et une partie client.</w:t>
+      </w:r>
+    </w:p>
+    <w:p>
+      <w:pPr>
+        <w:jc w:val="both"/>
+      </w:pPr>
+      <w:r>
+        <w:t xml:space="preserve">Il ne restait plus que la gestion des morts et les réapparitions où Maxence </w:t>
+      </w:r>
+      <w:r>
+        <w:t>a</w:t>
+      </w:r>
+      <w:r>
+        <w:t xml:space="preserve"> réalisé la détection de collisions et le décompte initial et Thomas à gérer toute la partie réapparition et mort du joueur.</w:t>
+      </w:r>
+    </w:p>
+    <w:p>
+      <w:pPr>
+        <w:jc w:val="both"/>
+      </w:pPr>
+      <w:r>
+        <w:br w:type="page"/>
+      </w:r>
+    </w:p>
+    <w:p>
+      <w:pPr>
+        <w:pStyle w:val="Titre1"/>
+        <w:jc w:val="both"/>
+      </w:pPr>
+      <w:bookmarkStart w:id="3" w:name="_Toc41844204"/>
+      <w:r>
+        <w:lastRenderedPageBreak/>
+        <w:t xml:space="preserve">4 – </w:t>
+      </w:r>
+      <w:r>
+        <w:t xml:space="preserve">Limites et </w:t>
+      </w:r>
+      <w:r>
+        <w:t>p</w:t>
+      </w:r>
+      <w:r>
+        <w:t>roblématiques</w:t>
+      </w:r>
+      <w:bookmarkEnd w:id="3"/>
+    </w:p>
+    <w:p>
+      <w:pPr>
+        <w:jc w:val="both"/>
+      </w:pPr>
+    </w:p>
+    <w:p>
+      <w:pPr>
+        <w:jc w:val="both"/>
+      </w:pPr>
+      <w:r>
+        <w:t xml:space="preserve">Nous avons dû faire face à différentes contraintes lors de la réalisation de notre projet. Le modèle MVC à été notre première contrainte, en effet dans les jeux vidéos ce modèle n’est pas le plus optimale et ne permet pas une amélioration continue simple. L’idée de faire un </w:t>
+      </w:r>
+      <w:proofErr w:type="spellStart"/>
+      <w:r>
+        <w:t>P</w:t>
+      </w:r>
+      <w:r>
+        <w:t>acman</w:t>
+      </w:r>
+      <w:proofErr w:type="spellEnd"/>
+      <w:r>
+        <w:t xml:space="preserve"> multijoueur ai née après le début du développement, il a donc fallu adapter notre coder plutôt que de </w:t>
+      </w:r>
+      <w:r>
+        <w:t xml:space="preserve">tout recommencer. Pour ne pas impacter le modèle général du design MVC nous avons dû rajouter une couche supplémentaire interfaçant avec la vue et modèle. De ce fait nous conservons une architecture globale respectant le modèle MVC. Le point de vu graphique à été quelque peu contraignant, en effet nous ne sommes pas graphiste et ne disposons pas d’outils pour créer des </w:t>
+      </w:r>
+      <w:proofErr w:type="spellStart"/>
+      <w:r>
+        <w:t>spritesheets</w:t>
+      </w:r>
+      <w:proofErr w:type="spellEnd"/>
+      <w:r>
+        <w:t>, nous avons donc dû créer nos différentes animations à la main.</w:t>
+      </w:r>
+    </w:p>
+    <w:p>
+      <w:pPr>
+        <w:jc w:val="both"/>
+      </w:pPr>
+    </w:p>
+    <w:p>
+      <w:pPr>
+        <w:pStyle w:val="Titre1"/>
+        <w:jc w:val="both"/>
+      </w:pPr>
+      <w:r>
+        <w:t>Conclusion</w:t>
+      </w:r>
+    </w:p>
+    <w:p>
+      <w:pPr>
+        <w:jc w:val="both"/>
+      </w:pPr>
+    </w:p>
+    <w:p>
+      <w:pPr>
+        <w:jc w:val="both"/>
+      </w:pPr>
+      <w:r>
+        <w:t xml:space="preserve">Ce projet nous a appris à utiliser le modèle MVC de manière ludique, ainsi que la technologie </w:t>
+      </w:r>
+      <w:proofErr w:type="spellStart"/>
+      <w:r>
+        <w:t>JavaFX</w:t>
+      </w:r>
+      <w:proofErr w:type="spellEnd"/>
+      <w:r>
+        <w:t>. De plus, cela a été l’occasion de manipuler des outils autre que du pure développement : Git, paint.net/</w:t>
+      </w:r>
+      <w:proofErr w:type="spellStart"/>
+      <w:r>
+        <w:t>Gimp</w:t>
+      </w:r>
+      <w:proofErr w:type="spellEnd"/>
+      <w:r>
+        <w:t xml:space="preserve">. Grâce à la partie multi-joueurs nous avons pu réfléchir et implémenter une solution de réseau (protocole, </w:t>
+      </w:r>
+      <w:proofErr w:type="spellStart"/>
+      <w:r>
+        <w:t>tcp</w:t>
+      </w:r>
+      <w:proofErr w:type="spellEnd"/>
+      <w:r>
+        <w:t>).</w:t>
+      </w:r>
+    </w:p>
+    <w:p>
+      <w:pPr>
+        <w:jc w:val="both"/>
+      </w:pPr>
+      <w:r>
+        <w:t>Pour finir, ce projet à été un moyen de mettre en commun nos connaissances grâce au travail d’équipe.</w:t>
+      </w:r>
+    </w:p>
+    <w:p>
+      <w:r>
+        <w:br w:type="page"/>
+      </w:r>
+    </w:p>
+    <w:p>
+      <w:pPr>
+        <w:pStyle w:val="Titre1"/>
+      </w:pPr>
+      <w:r>
+        <w:lastRenderedPageBreak/>
+        <w:t>Annexes</w:t>
+      </w:r>
+    </w:p>
+    <w:p>
+      <w:pPr>
+        <w:pStyle w:val="Titre2"/>
+      </w:pPr>
+      <w:r>
+        <w:t>Annexe 1 Editeur de carte</w:t>
+      </w:r>
+    </w:p>
+    <w:p>
+      <w:r>
+        <w:rPr>
+          <w:noProof/>
+        </w:rPr>
+        <w:drawing>
+          <wp:inline distT="0" distB="0" distL="0" distR="0" wp14:anchorId="47313EE1" wp14:editId="39089A78">
+            <wp:extent cx="5760720" cy="3129915"/>
+            <wp:effectExtent l="0" t="0" r="0" b="0"/>
+            <wp:docPr id="6" name="Image 6"/>
+            <wp:cNvGraphicFramePr>
+              <a:graphicFrameLocks xmlns:a="http://schemas.openxmlformats.org/drawingml/2006/main" noChangeAspect="1"/>
+            </wp:cNvGraphicFramePr>
+            <a:graphic xmlns:a="http://schemas.openxmlformats.org/drawingml/2006/main">
+              <a:graphicData uri="http://schemas.openxmlformats.org/drawingml/2006/picture">
+                <pic:pic xmlns:pic="http://schemas.openxmlformats.org/drawingml/2006/picture">
+                  <pic:nvPicPr>
+                    <pic:cNvPr id="0" name="Picture 1"/>
+                    <pic:cNvPicPr>
+                      <a:picLocks noChangeAspect="1" noChangeArrowheads="1"/>
+                    </pic:cNvPicPr>
+                  </pic:nvPicPr>
+                  <pic:blipFill>
+                    <a:blip r:embed="rId14" cstate="print">
+                      <a:extLst>
+                        <a:ext uri="{28A0092B-C50C-407E-A947-70E740481C1C}">
+                          <a14:useLocalDpi xmlns:a14="http://schemas.microsoft.com/office/drawing/2010/main" val="0"/>
+                        </a:ext>
+                      </a:extLst>
+                    </a:blip>
+                    <a:srcRect/>
+                    <a:stretch>
+                      <a:fillRect/>
+                    </a:stretch>
+                  </pic:blipFill>
+                  <pic:spPr bwMode="auto">
+                    <a:xfrm>
+                      <a:off x="0" y="0"/>
+                      <a:ext cx="5760720" cy="3129915"/>
+                    </a:xfrm>
+                    <a:prstGeom prst="rect">
+                      <a:avLst/>
+                    </a:prstGeom>
+                    <a:noFill/>
+                    <a:ln>
+                      <a:noFill/>
+                    </a:ln>
+                  </pic:spPr>
+                </pic:pic>
+              </a:graphicData>
+            </a:graphic>
+          </wp:inline>
+        </w:drawing>
+      </w:r>
+    </w:p>
+    <w:p>
+      <w:pPr>
+        <w:pStyle w:val="Titre2"/>
+      </w:pPr>
+      <w:r>
+        <w:t xml:space="preserve">Annexe </w:t>
+      </w:r>
+      <w:r>
+        <w:t>2</w:t>
+      </w:r>
+      <w:r>
+        <w:t xml:space="preserve"> </w:t>
+      </w:r>
+      <w:r>
+        <w:t>Menu multijoueur</w:t>
+      </w:r>
+    </w:p>
+    <w:p>
+      <w:pPr>
+        <w:rPr>
+          <w:noProof/>
+        </w:rPr>
+      </w:pPr>
+      <w:r>
+        <w:rPr>
+          <w:noProof/>
+        </w:rPr>
+        <w:drawing>
+          <wp:inline distT="0" distB="0" distL="0" distR="0" wp14:anchorId="6F0891B8" wp14:editId="30F94809">
+            <wp:extent cx="5760720" cy="2814320"/>
+            <wp:effectExtent l="0" t="0" r="0" b="5080"/>
+            <wp:docPr id="9" name="Image 9"/>
+            <wp:cNvGraphicFramePr>
+              <a:graphicFrameLocks xmlns:a="http://schemas.openxmlformats.org/drawingml/2006/main" noChangeAspect="1"/>
+            </wp:cNvGraphicFramePr>
+            <a:graphic xmlns:a="http://schemas.openxmlformats.org/drawingml/2006/main">
+              <a:graphicData uri="http://schemas.openxmlformats.org/drawingml/2006/picture">
+                <pic:pic xmlns:pic="http://schemas.openxmlformats.org/drawingml/2006/picture">
+                  <pic:nvPicPr>
+                    <pic:cNvPr id="0" name="Picture 3"/>
+                    <pic:cNvPicPr>
+                      <a:picLocks noChangeAspect="1" noChangeArrowheads="1"/>
+                    </pic:cNvPicPr>
+                  </pic:nvPicPr>
+                  <pic:blipFill>
+                    <a:blip r:embed="rId15">
+                      <a:extLst>
+                        <a:ext uri="{28A0092B-C50C-407E-A947-70E740481C1C}">
+                          <a14:useLocalDpi xmlns:a14="http://schemas.microsoft.com/office/drawing/2010/main" val="0"/>
+                        </a:ext>
+                      </a:extLst>
+                    </a:blip>
+                    <a:srcRect/>
+                    <a:stretch>
+                      <a:fillRect/>
+                    </a:stretch>
+                  </pic:blipFill>
+                  <pic:spPr bwMode="auto">
+                    <a:xfrm>
+                      <a:off x="0" y="0"/>
+                      <a:ext cx="5760720" cy="2814320"/>
+                    </a:xfrm>
+                    <a:prstGeom prst="rect">
+                      <a:avLst/>
+                    </a:prstGeom>
+                    <a:noFill/>
+                    <a:ln>
+                      <a:noFill/>
+                    </a:ln>
+                  </pic:spPr>
+                </pic:pic>
+              </a:graphicData>
+            </a:graphic>
+          </wp:inline>
+        </w:drawing>
+      </w:r>
+    </w:p>
+    <w:p>
+      <w:pPr>
+        <w:rPr>
+          <w:rFonts w:asciiTheme="majorHAnsi" w:eastAsiaTheme="majorEastAsia" w:hAnsiTheme="majorHAnsi" w:cstheme="majorBidi"/>
+          <w:color w:val="2F5496" w:themeColor="accent1" w:themeShade="BF"/>
+          <w:sz w:val="26"/>
+          <w:szCs w:val="26"/>
+        </w:rPr>
+      </w:pPr>
+      <w:r>
+        <w:br w:type="page"/>
+      </w:r>
+    </w:p>
+    <w:p>
+      <w:pPr>
+        <w:pStyle w:val="Titre2"/>
+      </w:pPr>
+      <w:r>
+        <w:lastRenderedPageBreak/>
+        <w:t xml:space="preserve">Annexe </w:t>
+      </w:r>
+      <w:r>
+        <w:t>3</w:t>
+      </w:r>
+      <w:r>
+        <w:t xml:space="preserve"> Exemple avec </w:t>
+      </w:r>
+      <w:proofErr w:type="spellStart"/>
+      <w:r>
+        <w:t>player</w:t>
+      </w:r>
+      <w:proofErr w:type="spellEnd"/>
+      <w:r>
+        <w:t xml:space="preserve"> 1 et </w:t>
+      </w:r>
+      <w:proofErr w:type="spellStart"/>
+      <w:r>
+        <w:t>player</w:t>
+      </w:r>
+      <w:proofErr w:type="spellEnd"/>
+      <w:r>
+        <w:t xml:space="preserve"> 2</w:t>
+      </w:r>
+    </w:p>
     <w:p/>
     <w:p>
       <w:r>
-        <w:t>Pour la répartition des rôles nous avons choisi de déterminer les tâches à faire avant de nous les répartir.</w:t>
-      </w:r>
-    </w:p>
-    <w:p>
-      <w:r>
-        <w:t>Il y avait deux grandes parties, l’analyse puis le développement. Deux parties qu’il fallait faire dans l’ordre chronologique, ce qui permet de travailler à deux dessus.</w:t>
-      </w:r>
-    </w:p>
-    <w:p>
-      <w:r>
-        <w:t xml:space="preserve">Pour l’analyse nous avons réalisé un diagramme de classes, l’outil le plus important pour la suite, nous l’avons fait ensemble afin de réfléchir à la structure de notre application ensemble pour qu’aucun de nous deux ne subisse le raisonnement de l’autre. </w:t>
-      </w:r>
-    </w:p>
-    <w:p>
-      <w:r>
-        <w:t xml:space="preserve">Pour la partie développement il fallait un « squelette » pour notre application, thomas à donc créé la base du modèle et de la vue pour qu’ils puissent fonctionner ensemble tandis que Maxence à créé les différentes classes présentes sur notre diagramme de classes. Lorsque nous avions un Pac-Man capable de se déplacer sur un fond noir Maxence à réaliser tous les sprite sheet du pacman ainsi que des fantômes. Alors que Thomas s’est occuper de les animer côté Vue. A l’inverse pour la map, Thomas à réalisé la sprite sheet et l’affichage des mur sur la map tandis que Maxence faisait la map sur un document texte afin de l’interpréter au démarrage de la map. </w:t>
-      </w:r>
-    </w:p>
-    <w:p>
-      <w:r>
-        <w:t xml:space="preserve">Notre application était maintenant une application ou un pacman pouvait se déplacer dans sur une map facilement éditable grâce au fichier texte. Il nous manquait donc les fantômes, les Points, l’overlay du jeu puis les extensions. Notre jeu était suffisamment « grand » pour que nous puissions travailler chacun de notre côté sur une fonctionnalité. Maxence à fait la gestion des fantômes en particulier l’ « ia » ou du moins les déplacements des fantômes en fonction de la position du joueur mais aussi en fonction de la génération aléatoire de nombre. Pendant que thomas réalisait un éditeur de map. </w:t>
-      </w:r>
-    </w:p>
-    <w:p>
-      <w:r>
-        <w:t>L’affichage des pacgum et super pacgums à été réalisé par Thomas et la gestion des points et des effets des super pacgums par Maxence. Thomas à fait la gestion de l’overlay (variable en fonction du nombre de joueur) puis il à adapter notre jeu pour du multijoueur, avec une partie server et une partie client.</w:t>
-      </w:r>
-    </w:p>
-    <w:p>
-      <w:r>
-        <w:t>Il ne restait plus que la gestion des morts et les réapparitions où Maxence à réalisé la détection de collisions et le décompte initial et Thomas à gérer toute la partie réapparition et mort du joueur.</w:t>
-      </w:r>
-    </w:p>
-    <w:p/>
-    <w:p>
-      <w:pPr>
-        <w:pStyle w:val="Titre1"/>
-      </w:pPr>
-      <w:bookmarkStart w:id="3" w:name="_Toc41844204"/>
-      <w:r>
-        <w:t xml:space="preserve">4 – </w:t>
-      </w:r>
-      <w:r>
-        <w:t xml:space="preserve">Limites et </w:t>
-      </w:r>
-      <w:r>
-        <w:t>p</w:t>
-      </w:r>
-      <w:r>
-        <w:t>roblématiques</w:t>
-      </w:r>
-      <w:bookmarkEnd w:id="3"/>
-    </w:p>
-    <w:p>
-      <w:pPr>
-        <w:pStyle w:val="Titre1"/>
-      </w:pPr>
+        <w:rPr>
+          <w:noProof/>
+        </w:rPr>
+        <w:drawing>
+          <wp:inline distT="0" distB="0" distL="0" distR="0" wp14:anchorId="30C336CF" wp14:editId="1FF7D50A">
+            <wp:extent cx="5760720" cy="2881630"/>
+            <wp:effectExtent l="0" t="0" r="0" b="0"/>
+            <wp:docPr id="12" name="Image 12"/>
+            <wp:cNvGraphicFramePr>
+              <a:graphicFrameLocks xmlns:a="http://schemas.openxmlformats.org/drawingml/2006/main" noChangeAspect="1"/>
+            </wp:cNvGraphicFramePr>
+            <a:graphic xmlns:a="http://schemas.openxmlformats.org/drawingml/2006/main">
+              <a:graphicData uri="http://schemas.openxmlformats.org/drawingml/2006/picture">
+                <pic:pic xmlns:pic="http://schemas.openxmlformats.org/drawingml/2006/picture">
+                  <pic:nvPicPr>
+                    <pic:cNvPr id="0" name="Picture 9"/>
+                    <pic:cNvPicPr>
+                      <a:picLocks noChangeAspect="1" noChangeArrowheads="1"/>
+                    </pic:cNvPicPr>
+                  </pic:nvPicPr>
+                  <pic:blipFill>
+                    <a:blip r:embed="rId16" cstate="print">
+                      <a:extLst>
+                        <a:ext uri="{28A0092B-C50C-407E-A947-70E740481C1C}">
+                          <a14:useLocalDpi xmlns:a14="http://schemas.microsoft.com/office/drawing/2010/main" val="0"/>
+                        </a:ext>
+                      </a:extLst>
+                    </a:blip>
+                    <a:srcRect/>
+                    <a:stretch>
+                      <a:fillRect/>
+                    </a:stretch>
+                  </pic:blipFill>
+                  <pic:spPr bwMode="auto">
+                    <a:xfrm>
+                      <a:off x="0" y="0"/>
+                      <a:ext cx="5760720" cy="2881630"/>
+                    </a:xfrm>
+                    <a:prstGeom prst="rect">
+                      <a:avLst/>
+                    </a:prstGeom>
+                    <a:noFill/>
+                    <a:ln>
+                      <a:noFill/>
+                    </a:ln>
+                  </pic:spPr>
+                </pic:pic>
+              </a:graphicData>
+            </a:graphic>
+          </wp:inline>
+        </w:drawing>
+      </w:r>
     </w:p>
     <w:sectPr>
-      <w:headerReference w:type="default" r:id="rId14"/>
-      <w:footerReference w:type="default" r:id="rId15"/>
+      <w:headerReference w:type="default" r:id="rId17"/>
+      <w:footerReference w:type="default" r:id="rId18"/>
       <w:pgSz w:w="11906" w:h="16838"/>
       <w:pgMar w:top="1417" w:right="1417" w:bottom="1417" w:left="1417" w:header="708" w:footer="708" w:gutter="0"/>
       <w:cols w:space="708"/>
@@ -4618,7 +5360,7 @@
 </file>
 
 <file path=customXml/itemProps1.xml><?xml version="1.0" encoding="utf-8"?>
-<ds:datastoreItem xmlns:ds="http://schemas.openxmlformats.org/officeDocument/2006/customXml" ds:itemID="{6D5E7060-3434-42FB-866A-06533EE83A39}">
+<ds:datastoreItem xmlns:ds="http://schemas.openxmlformats.org/officeDocument/2006/customXml" ds:itemID="{7DBFA813-D703-4638-9BA5-5539D758D4AB}">
   <ds:schemaRefs>
     <ds:schemaRef ds:uri="http://schemas.openxmlformats.org/officeDocument/2006/bibliography"/>
   </ds:schemaRefs>

</xml_diff>

<commit_message>
adding sequencer section in the report
</commit_message>
<xml_diff>
--- a/docs/Pacman - Maxence Thomas.docx
+++ b/docs/Pacman - Maxence Thomas.docx
@@ -2187,11 +2187,9 @@
       <w:r>
         <w:t xml:space="preserve">du jeu </w:t>
       </w:r>
-      <w:proofErr w:type="spellStart"/>
-      <w:r>
-        <w:t>à</w:t>
-      </w:r>
-      <w:proofErr w:type="spellEnd"/>
+      <w:r>
+        <w:t>a</w:t>
+      </w:r>
       <w:r>
         <w:t xml:space="preserve"> donc pu être totalement isolée du reste </w:t>
       </w:r>
@@ -2872,12 +2870,53 @@
       <w:pPr>
         <w:jc w:val="both"/>
         <w:rPr>
+          <w:rFonts w:cs="Times New Roman"/>
+          <w:b/>
+          <w:bCs/>
+          <w:szCs w:val="24"/>
+        </w:rPr>
+      </w:pPr>
+      <w:r>
+        <w:rPr>
+          <w:rFonts w:cs="Times New Roman"/>
+          <w:b/>
+          <w:bCs/>
+          <w:szCs w:val="24"/>
+        </w:rPr>
+        <w:t>Séquenceur</w:t>
+      </w:r>
+    </w:p>
+    <w:p>
+      <w:pPr>
+        <w:jc w:val="both"/>
+        <w:rPr>
           <w:rFonts w:eastAsiaTheme="majorEastAsia" w:cstheme="majorBidi"/>
           <w:color w:val="2F5496" w:themeColor="accent1" w:themeShade="BF"/>
           <w:sz w:val="32"/>
           <w:szCs w:val="32"/>
         </w:rPr>
       </w:pPr>
+      <w:r>
+        <w:t xml:space="preserve">La mise à jour des entités se base sur un modèle simple. Afin d’éviter une utilisation intensive des processus légers qui risquerai de poser </w:t>
+      </w:r>
+      <w:r>
+        <w:t>des problèmes</w:t>
+      </w:r>
+      <w:r>
+        <w:t xml:space="preserve"> de développement. </w:t>
+      </w:r>
+      <w:r>
+        <w:t xml:space="preserve">Pour gérer la mise a jour, nous utilisons un seul thread qui se charge de faire les appels de mise à jour. Ainsi, nous pouvons plus facilement gérer la fréquence de déplacement de chaque </w:t>
+      </w:r>
+      <w:r>
+        <w:t>entité</w:t>
+      </w:r>
+      <w:r>
+        <w:t>.</w:t>
+      </w:r>
+      <w:r>
+        <w:t xml:space="preserve"> Ce séquenceur se retrouve directement dans le modèle le rendant indépendant.</w:t>
+      </w:r>
       <w:r>
         <w:br w:type="page"/>
       </w:r>

</xml_diff>